<commit_message>
Finished phase4: rest diagram
</commit_message>
<xml_diff>
--- a/Fase4/ConstrucciónÁrbolesSintaxisAbstracta.docx
+++ b/Fase4/ConstrucciónÁrbolesSintaxisAbstracta.docx
@@ -229,6 +229,226 @@
           <w:szCs w:val="24"/>
         </w:rPr>
         <w:t>Julia Miguélez Fernández-Villacañas</w:t>
+      </w:r>
+    </w:p>
+    <w:p>
+      <w:pPr>
+        <w:pStyle w:val="Normal"/>
+        <w:spacing w:before="0" w:after="0"/>
+        <w:jc w:val="right"/>
+        <w:rPr>
+          <w:rFonts w:ascii="Arial Nova" w:hAnsi="Arial Nova" w:cs="Cavolini"/>
+          <w:b/>
+          <w:b/>
+          <w:sz w:val="24"/>
+          <w:szCs w:val="24"/>
+        </w:rPr>
+      </w:pPr>
+      <w:r>
+        <w:rPr>
+          <w:rFonts w:cs="Cavolini" w:ascii="Arial Nova" w:hAnsi="Arial Nova"/>
+          <w:b/>
+          <w:sz w:val="24"/>
+          <w:szCs w:val="24"/>
+        </w:rPr>
+      </w:r>
+    </w:p>
+    <w:p>
+      <w:pPr>
+        <w:pStyle w:val="Normal"/>
+        <w:spacing w:before="0" w:after="0"/>
+        <w:jc w:val="right"/>
+        <w:rPr>
+          <w:rFonts w:ascii="Arial Nova" w:hAnsi="Arial Nova" w:cs="Cavolini"/>
+          <w:b/>
+          <w:b/>
+          <w:sz w:val="24"/>
+          <w:szCs w:val="24"/>
+        </w:rPr>
+      </w:pPr>
+      <w:r>
+        <w:rPr>
+          <w:rFonts w:cs="Cavolini" w:ascii="Arial Nova" w:hAnsi="Arial Nova"/>
+          <w:b/>
+          <w:sz w:val="24"/>
+          <w:szCs w:val="24"/>
+        </w:rPr>
+      </w:r>
+    </w:p>
+    <w:p>
+      <w:pPr>
+        <w:pStyle w:val="Normal"/>
+        <w:spacing w:before="0" w:after="0"/>
+        <w:jc w:val="right"/>
+        <w:rPr>
+          <w:rFonts w:ascii="Arial Nova" w:hAnsi="Arial Nova" w:cs="Cavolini"/>
+          <w:b/>
+          <w:b/>
+          <w:sz w:val="24"/>
+          <w:szCs w:val="24"/>
+        </w:rPr>
+      </w:pPr>
+      <w:r>
+        <w:rPr>
+          <w:rFonts w:cs="Cavolini" w:ascii="Arial Nova" w:hAnsi="Arial Nova"/>
+          <w:b/>
+          <w:sz w:val="24"/>
+          <w:szCs w:val="24"/>
+        </w:rPr>
+      </w:r>
+    </w:p>
+    <w:p>
+      <w:pPr>
+        <w:pStyle w:val="Normal"/>
+        <w:spacing w:before="0" w:after="0"/>
+        <w:jc w:val="right"/>
+        <w:rPr>
+          <w:rFonts w:ascii="Arial Nova" w:hAnsi="Arial Nova" w:cs="Cavolini"/>
+          <w:b/>
+          <w:b/>
+          <w:sz w:val="24"/>
+          <w:szCs w:val="24"/>
+        </w:rPr>
+      </w:pPr>
+      <w:r>
+        <w:rPr>
+          <w:rFonts w:cs="Cavolini" w:ascii="Arial Nova" w:hAnsi="Arial Nova"/>
+          <w:b/>
+          <w:sz w:val="24"/>
+          <w:szCs w:val="24"/>
+        </w:rPr>
+      </w:r>
+    </w:p>
+    <w:p>
+      <w:pPr>
+        <w:pStyle w:val="Normal"/>
+        <w:spacing w:before="0" w:after="0"/>
+        <w:jc w:val="right"/>
+        <w:rPr>
+          <w:rFonts w:ascii="Arial Nova" w:hAnsi="Arial Nova" w:cs="Cavolini"/>
+          <w:b/>
+          <w:b/>
+          <w:sz w:val="24"/>
+          <w:szCs w:val="24"/>
+        </w:rPr>
+      </w:pPr>
+      <w:r>
+        <w:rPr>
+          <w:rFonts w:cs="Cavolini" w:ascii="Arial Nova" w:hAnsi="Arial Nova"/>
+          <w:b/>
+          <w:sz w:val="24"/>
+          <w:szCs w:val="24"/>
+        </w:rPr>
+      </w:r>
+    </w:p>
+    <w:p>
+      <w:pPr>
+        <w:pStyle w:val="Normal"/>
+        <w:spacing w:before="0" w:after="0"/>
+        <w:jc w:val="right"/>
+        <w:rPr>
+          <w:rFonts w:ascii="Arial Nova" w:hAnsi="Arial Nova" w:cs="Cavolini"/>
+          <w:b/>
+          <w:b/>
+          <w:sz w:val="24"/>
+          <w:szCs w:val="24"/>
+        </w:rPr>
+      </w:pPr>
+      <w:r>
+        <w:rPr>
+          <w:rFonts w:cs="Cavolini" w:ascii="Arial Nova" w:hAnsi="Arial Nova"/>
+          <w:b/>
+          <w:sz w:val="24"/>
+          <w:szCs w:val="24"/>
+        </w:rPr>
+      </w:r>
+    </w:p>
+    <w:p>
+      <w:pPr>
+        <w:pStyle w:val="Normal"/>
+        <w:spacing w:before="0" w:after="0"/>
+        <w:jc w:val="right"/>
+        <w:rPr>
+          <w:rFonts w:ascii="Arial Nova" w:hAnsi="Arial Nova" w:cs="Cavolini"/>
+          <w:b/>
+          <w:b/>
+          <w:sz w:val="24"/>
+          <w:szCs w:val="24"/>
+        </w:rPr>
+      </w:pPr>
+      <w:r>
+        <w:rPr>
+          <w:rFonts w:cs="Cavolini" w:ascii="Arial Nova" w:hAnsi="Arial Nova"/>
+          <w:b/>
+          <w:sz w:val="24"/>
+          <w:szCs w:val="24"/>
+        </w:rPr>
+      </w:r>
+    </w:p>
+    <w:p>
+      <w:pPr>
+        <w:pStyle w:val="Normal"/>
+        <w:spacing w:before="0" w:after="0"/>
+        <w:jc w:val="right"/>
+        <w:rPr>
+          <w:rFonts w:ascii="Arial Nova" w:hAnsi="Arial Nova" w:cs="Cavolini"/>
+          <w:b/>
+          <w:b/>
+          <w:sz w:val="24"/>
+          <w:szCs w:val="24"/>
+        </w:rPr>
+      </w:pPr>
+      <w:r>
+        <w:rPr>
+          <w:rFonts w:cs="Cavolini" w:ascii="Arial Nova" w:hAnsi="Arial Nova"/>
+          <w:b/>
+          <w:sz w:val="24"/>
+          <w:szCs w:val="24"/>
+        </w:rPr>
+      </w:r>
+    </w:p>
+    <w:p>
+      <w:pPr>
+        <w:pStyle w:val="Normal"/>
+        <w:spacing w:before="0" w:after="0"/>
+        <w:jc w:val="right"/>
+        <w:rPr>
+          <w:rFonts w:ascii="Arial Nova" w:hAnsi="Arial Nova" w:cs="Cavolini"/>
+          <w:b/>
+          <w:b/>
+          <w:sz w:val="24"/>
+          <w:szCs w:val="24"/>
+        </w:rPr>
+      </w:pPr>
+      <w:r>
+        <w:rPr>
+          <w:rFonts w:cs="Cavolini" w:ascii="Arial Nova" w:hAnsi="Arial Nova"/>
+          <w:b/>
+          <w:sz w:val="24"/>
+          <w:szCs w:val="24"/>
+        </w:rPr>
+      </w:r>
+    </w:p>
+    <w:p>
+      <w:pPr>
+        <w:pStyle w:val="Normal"/>
+        <w:spacing w:before="0" w:after="0"/>
+        <w:jc w:val="right"/>
+        <w:rPr>
+          <w:rFonts w:ascii="Arial Nova" w:hAnsi="Arial Nova" w:cs="Cavolini"/>
+          <w:b/>
+          <w:b/>
+          <w:sz w:val="24"/>
+          <w:szCs w:val="24"/>
+        </w:rPr>
+      </w:pPr>
+      <w:r>
+        <w:rPr>
+          <w:rFonts w:cs="Cavolini" w:ascii="Arial Nova" w:hAnsi="Arial Nova"/>
+          <w:b/>
+          <w:sz w:val="24"/>
+          <w:szCs w:val="24"/>
+        </w:rPr>
       </w:r>
     </w:p>
     <w:p>
@@ -819,7 +1039,7 @@
         </w:tblBorders>
         <w:tblCellMar>
           <w:top w:w="55" w:type="dxa"/>
-          <w:left w:w="52" w:type="dxa"/>
+          <w:left w:w="50" w:type="dxa"/>
           <w:bottom w:w="55" w:type="dxa"/>
           <w:right w:w="55" w:type="dxa"/>
         </w:tblCellMar>
@@ -1208,7 +1428,7 @@
               <w:rPr>
                 <w:rFonts w:ascii="Laksaman" w:hAnsi="Laksaman"/>
               </w:rPr>
-              <w:t>E → E== E</w:t>
+              <w:t>E → E == E</w:t>
             </w:r>
           </w:p>
           <w:p>
@@ -1883,7 +2103,7 @@
                 <w:b/>
                 <w:bCs/>
               </w:rPr>
-              <w:t>disEquiv</w:t>
+              <w:t>nonEquiv</w:t>
             </w:r>
             <w:r>
               <w:rPr>
@@ -2150,12 +2370,7 @@
             <w:pPr>
               <w:pStyle w:val="TableContents"/>
               <w:spacing w:before="0" w:after="0"/>
-              <w:rPr>
-                <w:rFonts w:ascii="Laksaman" w:hAnsi="Laksaman"/>
-                <w:b/>
-                <w:b/>
-                <w:bCs/>
-              </w:rPr>
+              <w:rPr/>
             </w:pPr>
             <w:r>
               <w:rPr>
@@ -2177,6 +2392,125 @@
         </w:tc>
       </w:tr>
     </w:tbl>
+    <w:p>
+      <w:pPr>
+        <w:pStyle w:val="Normal"/>
+        <w:spacing w:before="0" w:after="0"/>
+        <w:jc w:val="left"/>
+        <w:rPr>
+          <w:b/>
+          <w:b/>
+          <w:bCs/>
+          <w:sz w:val="36"/>
+          <w:szCs w:val="36"/>
+        </w:rPr>
+      </w:pPr>
+      <w:r>
+        <w:rPr/>
+      </w:r>
+    </w:p>
+    <w:p>
+      <w:pPr>
+        <w:pStyle w:val="Normal"/>
+        <w:spacing w:before="0" w:after="0"/>
+        <w:jc w:val="left"/>
+        <w:rPr>
+          <w:b/>
+          <w:b/>
+          <w:bCs/>
+          <w:sz w:val="36"/>
+          <w:szCs w:val="36"/>
+        </w:rPr>
+      </w:pPr>
+      <w:r>
+        <w:rPr/>
+      </w:r>
+    </w:p>
+    <w:p>
+      <w:pPr>
+        <w:pStyle w:val="Normal"/>
+        <w:spacing w:before="0" w:after="0"/>
+        <w:jc w:val="left"/>
+        <w:rPr>
+          <w:b/>
+          <w:b/>
+          <w:bCs/>
+          <w:sz w:val="36"/>
+          <w:szCs w:val="36"/>
+        </w:rPr>
+      </w:pPr>
+      <w:r>
+        <w:rPr/>
+      </w:r>
+    </w:p>
+    <w:p>
+      <w:pPr>
+        <w:pStyle w:val="Normal"/>
+        <w:spacing w:before="0" w:after="0"/>
+        <w:jc w:val="left"/>
+        <w:rPr>
+          <w:b/>
+          <w:b/>
+          <w:bCs/>
+          <w:sz w:val="36"/>
+          <w:szCs w:val="36"/>
+        </w:rPr>
+      </w:pPr>
+      <w:r>
+        <w:rPr/>
+      </w:r>
+    </w:p>
+    <w:p>
+      <w:pPr>
+        <w:pStyle w:val="Normal"/>
+        <w:spacing w:before="0" w:after="0"/>
+        <w:jc w:val="left"/>
+        <w:rPr>
+          <w:b/>
+          <w:b/>
+          <w:bCs/>
+          <w:sz w:val="36"/>
+          <w:szCs w:val="36"/>
+        </w:rPr>
+      </w:pPr>
+      <w:r>
+        <w:rPr/>
+      </w:r>
+    </w:p>
+    <w:p>
+      <w:pPr>
+        <w:pStyle w:val="Normal"/>
+        <w:spacing w:before="0" w:after="0"/>
+        <w:jc w:val="left"/>
+        <w:rPr>
+          <w:b/>
+          <w:b/>
+          <w:bCs/>
+          <w:sz w:val="36"/>
+          <w:szCs w:val="36"/>
+        </w:rPr>
+      </w:pPr>
+      <w:r>
+        <w:rPr/>
+      </w:r>
+    </w:p>
+    <w:p>
+      <w:pPr>
+        <w:pStyle w:val="Normal"/>
+        <w:spacing w:before="0" w:after="0"/>
+        <w:jc w:val="left"/>
+        <w:rPr>
+          <w:b/>
+          <w:b/>
+          <w:bCs/>
+          <w:sz w:val="36"/>
+          <w:szCs w:val="36"/>
+        </w:rPr>
+      </w:pPr>
+      <w:r>
+        <w:rPr/>
+      </w:r>
+    </w:p>
     <w:p>
       <w:pPr>
         <w:pStyle w:val="Normal"/>
@@ -2869,7 +3203,7 @@
         </w:tblBorders>
         <w:tblCellMar>
           <w:top w:w="55" w:type="dxa"/>
-          <w:left w:w="52" w:type="dxa"/>
+          <w:left w:w="50" w:type="dxa"/>
           <w:bottom w:w="55" w:type="dxa"/>
           <w:right w:w="55" w:type="dxa"/>
         </w:tblCellMar>
@@ -3200,15 +3534,13 @@
             <w:pPr>
               <w:pStyle w:val="TableContents"/>
               <w:spacing w:before="0" w:after="0"/>
-              <w:rPr>
-                <w:rFonts w:ascii="Laksaman" w:hAnsi="Laksaman"/>
-              </w:rPr>
-            </w:pPr>
-            <w:r>
-              <w:rPr>
-                <w:rFonts w:ascii="Laksaman" w:hAnsi="Laksaman"/>
-              </w:rPr>
-              <w:t>D.iden = id.lex</w:t>
+              <w:rPr/>
+            </w:pPr>
+            <w:r>
+              <w:rPr>
+                <w:rFonts w:ascii="Laksaman" w:hAnsi="Laksaman"/>
+              </w:rPr>
+              <w:t>D.id = id.lex</w:t>
             </w:r>
           </w:p>
         </w:tc>
@@ -5099,7 +5431,7 @@
         </w:tblBorders>
         <w:tblCellMar>
           <w:top w:w="55" w:type="dxa"/>
-          <w:left w:w="52" w:type="dxa"/>
+          <w:left w:w="50" w:type="dxa"/>
           <w:bottom w:w="55" w:type="dxa"/>
           <w:right w:w="55" w:type="dxa"/>
         </w:tblCellMar>

</xml_diff>